<commit_message>
Updated part2 design doc
</commit_message>
<xml_diff>
--- a/docs/Part2/Part2_DesignDoc.docx
+++ b/docs/Part2/Part2_DesignDoc.docx
@@ -8,9 +8,6 @@
         <w:bidi w:val="0"/>
         <w:jc w:val="center"/>
         <w:rPr>
-          <w:rFonts w:ascii="Times New Roman" w:hAnsi="Times New Roman"/>
-          <w:b/>
-          <w:bCs/>
           <w:sz w:val="28"/>
           <w:szCs w:val="28"/>
         </w:rPr>
@@ -82,9 +79,6 @@
         <w:bidi w:val="0"/>
         <w:jc w:val="left"/>
         <w:rPr>
-          <w:rFonts w:ascii="Times New Roman" w:hAnsi="Times New Roman"/>
-          <w:b/>
-          <w:bCs/>
           <w:sz w:val="28"/>
           <w:szCs w:val="28"/>
         </w:rPr>
@@ -106,9 +100,6 @@
         <w:bidi w:val="0"/>
         <w:jc w:val="left"/>
         <w:rPr>
-          <w:rFonts w:ascii="Times New Roman" w:hAnsi="Times New Roman"/>
-          <w:b/>
-          <w:bCs/>
           <w:sz w:val="28"/>
           <w:szCs w:val="28"/>
         </w:rPr>
@@ -168,9 +159,6 @@
         <w:bidi w:val="0"/>
         <w:jc w:val="left"/>
         <w:rPr>
-          <w:rFonts w:ascii="Times New Roman" w:hAnsi="Times New Roman"/>
-          <w:b/>
-          <w:bCs/>
           <w:sz w:val="28"/>
           <w:szCs w:val="28"/>
         </w:rPr>
@@ -192,9 +180,6 @@
         <w:bidi w:val="0"/>
         <w:jc w:val="left"/>
         <w:rPr>
-          <w:rFonts w:ascii="Times New Roman" w:hAnsi="Times New Roman"/>
-          <w:b/>
-          <w:bCs/>
           <w:sz w:val="28"/>
           <w:szCs w:val="28"/>
         </w:rPr>
@@ -227,9 +212,6 @@
         <w:bidi w:val="0"/>
         <w:jc w:val="left"/>
         <w:rPr>
-          <w:rFonts w:ascii="Times New Roman" w:hAnsi="Times New Roman"/>
-          <w:b/>
-          <w:bCs/>
           <w:sz w:val="28"/>
           <w:szCs w:val="28"/>
         </w:rPr>
@@ -256,9 +238,6 @@
         <w:bidi w:val="0"/>
         <w:jc w:val="left"/>
         <w:rPr>
-          <w:rFonts w:ascii="Times New Roman" w:hAnsi="Times New Roman"/>
-          <w:b/>
-          <w:bCs/>
           <w:sz w:val="28"/>
           <w:szCs w:val="28"/>
         </w:rPr>
@@ -279,6 +258,12 @@
         <w:pStyle w:val="Normal"/>
         <w:bidi w:val="0"/>
         <w:jc w:val="left"/>
+        <w:rPr>
+          <w:sz w:val="28"/>
+          <w:szCs w:val="28"/>
+        </w:rPr>
+      </w:pPr>
+      <w:r>
         <w:rPr>
           <w:rFonts w:ascii="Times New Roman" w:hAnsi="Times New Roman"/>
           <w:b w:val="false"/>
@@ -286,18 +271,33 @@
           <w:sz w:val="28"/>
           <w:szCs w:val="28"/>
         </w:rPr>
-      </w:pPr>
+        <w:tab/>
+        <w:tab/>
+        <w:t xml:space="preserve">Python’s </w:t>
+      </w:r>
+      <w:r>
+        <w:rPr>
+          <w:rFonts w:ascii="Times New Roman" w:hAnsi="Times New Roman"/>
+          <w:b/>
+          <w:bCs/>
+          <w:i/>
+          <w:iCs/>
+          <w:sz w:val="28"/>
+          <w:szCs w:val="28"/>
+        </w:rPr>
+        <w:t xml:space="preserve">concurrent.futures.ThreadPoolExecutor </w:t>
+      </w:r>
       <w:r>
         <w:rPr>
           <w:rFonts w:ascii="Times New Roman" w:hAnsi="Times New Roman"/>
           <w:b w:val="false"/>
           <w:bCs w:val="false"/>
-          <w:sz w:val="28"/>
-          <w:szCs w:val="28"/>
-        </w:rPr>
-        <w:tab/>
-        <w:tab/>
-        <w:t xml:space="preserve">Python’s </w:t>
+          <w:i w:val="false"/>
+          <w:iCs w:val="false"/>
+          <w:sz w:val="28"/>
+          <w:szCs w:val="28"/>
+        </w:rPr>
+        <w:t xml:space="preserve">is used to create a threadpool at server side to handle incoming requests. The </w:t>
       </w:r>
       <w:r>
         <w:rPr>
@@ -309,7 +309,7 @@
           <w:sz w:val="28"/>
           <w:szCs w:val="28"/>
         </w:rPr>
-        <w:t xml:space="preserve">concurrent.futures.ThreadPoolExecutor </w:t>
+        <w:t>max_workers v</w:t>
       </w:r>
       <w:r>
         <w:rPr>
@@ -321,19 +321,95 @@
           <w:sz w:val="28"/>
           <w:szCs w:val="28"/>
         </w:rPr>
-        <w:t xml:space="preserve">is used to create a threadpool at server side to handle incoming requests. The </w:t>
-      </w:r>
-      <w:r>
-        <w:rPr>
-          <w:rFonts w:ascii="Times New Roman" w:hAnsi="Times New Roman"/>
-          <w:b/>
-          <w:bCs/>
+        <w:t>ariable used to specify the maximum number of concurrent threads in the threadpool is set at startup as per user input. The thread pool executor has an inbuilt queue that stores incoming requests and assigns them to idle workers in the threadpool.</w:t>
+      </w:r>
+    </w:p>
+    <w:p>
+      <w:pPr>
+        <w:pStyle w:val="Normal"/>
+        <w:bidi w:val="0"/>
+        <w:jc w:val="left"/>
+        <w:rPr>
+          <w:sz w:val="28"/>
+          <w:szCs w:val="28"/>
+        </w:rPr>
+      </w:pPr>
+      <w:r>
+        <w:rPr>
+          <w:sz w:val="28"/>
+          <w:szCs w:val="28"/>
+        </w:rPr>
+      </w:r>
+    </w:p>
+    <w:p>
+      <w:pPr>
+        <w:pStyle w:val="Normal"/>
+        <w:numPr>
+          <w:ilvl w:val="0"/>
+          <w:numId w:val="5"/>
+        </w:numPr>
+        <w:bidi w:val="0"/>
+        <w:jc w:val="left"/>
+        <w:rPr>
+          <w:b/>
+          <w:bCs/>
+          <w:sz w:val="28"/>
+          <w:szCs w:val="28"/>
+        </w:rPr>
+      </w:pPr>
+      <w:r>
+        <w:rPr>
+          <w:b/>
+          <w:bCs/>
+          <w:sz w:val="28"/>
+          <w:szCs w:val="28"/>
+        </w:rPr>
+        <w:t>Code Design:</w:t>
+      </w:r>
+    </w:p>
+    <w:p>
+      <w:pPr>
+        <w:pStyle w:val="Normal"/>
+        <w:bidi w:val="0"/>
+        <w:jc w:val="left"/>
+        <w:rPr>
+          <w:b/>
+          <w:bCs/>
+          <w:sz w:val="28"/>
+          <w:szCs w:val="28"/>
+        </w:rPr>
+      </w:pPr>
+      <w:r>
+        <w:rPr>
+          <w:b/>
+          <w:bCs/>
+          <w:sz w:val="28"/>
+          <w:szCs w:val="28"/>
+        </w:rPr>
+        <w:tab/>
+        <w:tab/>
+      </w:r>
+      <w:r>
+        <w:rPr>
+          <w:rFonts w:ascii="Times New Roman" w:hAnsi="Times New Roman"/>
+          <w:b w:val="false"/>
+          <w:bCs w:val="false"/>
+          <w:sz w:val="28"/>
+          <w:szCs w:val="28"/>
+        </w:rPr>
+        <w:t xml:space="preserve">Code consists of three parts: Client, Server, and stub files generated from proto file. The proto file consists of </w:t>
+      </w:r>
+      <w:r>
+        <w:rPr>
+          <w:rFonts w:ascii="Times New Roman" w:hAnsi="Times New Roman"/>
+          <w:b w:val="false"/>
+          <w:bCs w:val="false"/>
           <w:i/>
           <w:iCs/>
           <w:sz w:val="28"/>
           <w:szCs w:val="28"/>
         </w:rPr>
-        <w:t>max_workers v</w:t>
+        <w:t xml:space="preserve">StockBazaarService </w:t>
       </w:r>
       <w:r>
         <w:rPr>
@@ -345,8 +421,21 @@
           <w:sz w:val="28"/>
           <w:szCs w:val="28"/>
         </w:rPr>
-        <w:t xml:space="preserve">ariable used to specify the maximum number of concurrent threads in the threadpool is set at startup as per user input. </w:t>
-      </w:r>
+        <w:t>definition which has three methods: lookup, trade and update. Each method has its own request message and response message definition containing different arguments.</w:t>
+      </w:r>
+    </w:p>
+    <w:p>
+      <w:pPr>
+        <w:pStyle w:val="Normal"/>
+        <w:bidi w:val="0"/>
+        <w:jc w:val="left"/>
+        <w:rPr>
+          <w:b/>
+          <w:bCs/>
+          <w:sz w:val="28"/>
+          <w:szCs w:val="28"/>
+        </w:rPr>
+      </w:pPr>
       <w:r>
         <w:rPr>
           <w:rFonts w:ascii="Times New Roman" w:hAnsi="Times New Roman"/>
@@ -357,18 +446,21 @@
           <w:sz w:val="28"/>
           <w:szCs w:val="28"/>
         </w:rPr>
-        <w:t>The thread pool executor has an inbuilt queue that stores incoming requests and assigns them to idle workers in threadpool.</w:t>
-      </w:r>
-    </w:p>
-    <w:p>
-      <w:pPr>
-        <w:pStyle w:val="Normal"/>
-        <w:bidi w:val="0"/>
-        <w:jc w:val="left"/>
-        <w:rPr>
-          <w:i w:val="false"/>
-          <w:i w:val="false"/>
-          <w:iCs w:val="false"/>
+        <w:tab/>
+        <w:tab/>
+        <w:t>Client folder has different client programs, one for updating stock prices, one program each to issue lookup and trade calls, and one client to issue both lookup and trade calls. In every client, arguments such as stock name, price, trade volume is randomly selected and calls are made using stubs. Some invalid stock names are also included to demonstrate invalid condition The connection is set up using grpc module’s “secure_insecure channel”. The client requires hostname and port to connect to server. Both hostname and server are accepted from user at client program startup.</w:t>
+      </w:r>
+    </w:p>
+    <w:p>
+      <w:pPr>
+        <w:pStyle w:val="Normal"/>
+        <w:bidi w:val="0"/>
+        <w:jc w:val="left"/>
+        <w:rPr>
+          <w:b/>
+          <w:bCs/>
+          <w:sz w:val="28"/>
+          <w:szCs w:val="28"/>
         </w:rPr>
       </w:pPr>
       <w:r>
@@ -376,20 +468,26 @@
           <w:rFonts w:ascii="Times New Roman" w:hAnsi="Times New Roman"/>
           <w:b w:val="false"/>
           <w:bCs w:val="false"/>
-          <w:sz w:val="24"/>
-          <w:szCs w:val="24"/>
-        </w:rPr>
-      </w:r>
-    </w:p>
-    <w:p>
-      <w:pPr>
-        <w:pStyle w:val="Normal"/>
-        <w:bidi w:val="0"/>
-        <w:jc w:val="left"/>
-        <w:rPr>
-          <w:i w:val="false"/>
-          <w:i w:val="false"/>
-          <w:iCs w:val="false"/>
+          <w:i w:val="false"/>
+          <w:iCs w:val="false"/>
+          <w:sz w:val="28"/>
+          <w:szCs w:val="28"/>
+        </w:rPr>
+        <w:tab/>
+        <w:tab/>
+        <w:t>At Server side, stock catalog is implemented as a dictionary. Each stock has a maximum tradable volume threshold which is accepted from user at startup. Also, the program requires port to be entered at startup.</w:t>
+      </w:r>
+    </w:p>
+    <w:p>
+      <w:pPr>
+        <w:pStyle w:val="Normal"/>
+        <w:bidi w:val="0"/>
+        <w:jc w:val="left"/>
+        <w:rPr>
+          <w:b/>
+          <w:bCs/>
+          <w:sz w:val="28"/>
+          <w:szCs w:val="28"/>
         </w:rPr>
       </w:pPr>
       <w:r>
@@ -397,9 +495,20 @@
           <w:rFonts w:ascii="Times New Roman" w:hAnsi="Times New Roman"/>
           <w:b w:val="false"/>
           <w:bCs w:val="false"/>
-          <w:sz w:val="24"/>
-          <w:szCs w:val="24"/>
-        </w:rPr>
+          <w:i w:val="false"/>
+          <w:iCs w:val="false"/>
+          <w:sz w:val="28"/>
+          <w:szCs w:val="28"/>
+        </w:rPr>
+        <w:tab/>
+        <w:tab/>
+        <w:t>Lookup method accepts 1 argument: stock name, and returns price and traded volume of the stock name specified. It returns -1 if invalid name is specified and 0 if trading is suspended for that stock. Trade method accepts stock name, stock volume and transaction type as arguments, and returns 1 if trade is successful, 0 if trading is suspended for the particular stock and -1 if invalid stock name is specified. Update method accepts stock name and price as arguments, and returns 1 if stock price update was succesful, -2 if invalid price (negative value) is entered and -1 if stock name is invalid.</w:t>
+        <w:tab/>
+        <w:br/>
+        <w:t xml:space="preserve"> </w:t>
+        <w:tab/>
+        <w:tab/>
+        <w:t>A threadpool is used to handle incoming calls to the implemented lookup, trade and update methods. The threadpool requires max workers to be set, which is accepted at startup. Locks are used in trade and update methods to access and change shared variables of stock catalog. Official documentation of grpc, threadpoolexecutor and protobuf was used to refer while developing the code.</w:t>
       </w:r>
     </w:p>
     <w:p>
@@ -411,8 +520,9 @@
           <w:rFonts w:ascii="Times New Roman" w:hAnsi="Times New Roman"/>
           <w:b w:val="false"/>
           <w:bCs w:val="false"/>
-          <w:sz w:val="24"/>
-          <w:szCs w:val="24"/>
+          <w:i w:val="false"/>
+          <w:i w:val="false"/>
+          <w:iCs w:val="false"/>
         </w:rPr>
       </w:pPr>
       <w:r>
@@ -420,17 +530,359 @@
           <w:rFonts w:ascii="Times New Roman" w:hAnsi="Times New Roman"/>
           <w:b w:val="false"/>
           <w:bCs w:val="false"/>
-          <w:sz w:val="24"/>
-          <w:szCs w:val="24"/>
+          <w:i w:val="false"/>
+          <w:iCs w:val="false"/>
+        </w:rPr>
+      </w:r>
+    </w:p>
+    <w:p>
+      <w:pPr>
+        <w:pStyle w:val="Normal"/>
+        <w:numPr>
+          <w:ilvl w:val="0"/>
+          <w:numId w:val="6"/>
+        </w:numPr>
+        <w:bidi w:val="0"/>
+        <w:jc w:val="left"/>
+        <w:rPr>
+          <w:b/>
+          <w:bCs/>
+          <w:sz w:val="28"/>
+          <w:szCs w:val="28"/>
+        </w:rPr>
+      </w:pPr>
+      <w:r>
+        <w:rPr>
+          <w:rFonts w:ascii="Times New Roman" w:hAnsi="Times New Roman"/>
+          <w:b/>
+          <w:bCs/>
+          <w:i w:val="false"/>
+          <w:iCs w:val="false"/>
+          <w:sz w:val="28"/>
+          <w:szCs w:val="28"/>
+        </w:rPr>
+        <w:t>Latency Measurement:</w:t>
+      </w:r>
+    </w:p>
+    <w:p>
+      <w:pPr>
+        <w:pStyle w:val="Normal"/>
+        <w:bidi w:val="0"/>
+        <w:jc w:val="left"/>
+        <w:rPr>
+          <w:b/>
+          <w:bCs/>
+          <w:sz w:val="28"/>
+          <w:szCs w:val="28"/>
+        </w:rPr>
+      </w:pPr>
+      <w:r>
+        <w:rPr>
+          <w:rFonts w:ascii="Times New Roman" w:hAnsi="Times New Roman"/>
+          <w:b w:val="false"/>
+          <w:bCs w:val="false"/>
+          <w:i w:val="false"/>
+          <w:iCs w:val="false"/>
+          <w:sz w:val="28"/>
+          <w:szCs w:val="28"/>
+        </w:rPr>
+        <w:tab/>
+        <w:tab/>
+        <w:t>Measurement of latency done for following steps:</w:t>
+      </w:r>
+    </w:p>
+    <w:p>
+      <w:pPr>
+        <w:pStyle w:val="Normal"/>
+        <w:numPr>
+          <w:ilvl w:val="0"/>
+          <w:numId w:val="7"/>
+        </w:numPr>
+        <w:bidi w:val="0"/>
+        <w:jc w:val="left"/>
+        <w:rPr>
+          <w:b/>
+          <w:bCs/>
+          <w:sz w:val="28"/>
+          <w:szCs w:val="28"/>
+        </w:rPr>
+      </w:pPr>
+      <w:r>
+        <w:rPr>
+          <w:rFonts w:ascii="Times New Roman" w:hAnsi="Times New Roman"/>
+          <w:b w:val="false"/>
+          <w:bCs w:val="false"/>
+          <w:i w:val="false"/>
+          <w:iCs w:val="false"/>
+          <w:sz w:val="28"/>
+          <w:szCs w:val="28"/>
+        </w:rPr>
+        <w:t>Create a channel (grpc.insecure_channel)</w:t>
+      </w:r>
+    </w:p>
+    <w:p>
+      <w:pPr>
+        <w:pStyle w:val="Normal"/>
+        <w:numPr>
+          <w:ilvl w:val="0"/>
+          <w:numId w:val="7"/>
+        </w:numPr>
+        <w:bidi w:val="0"/>
+        <w:jc w:val="left"/>
+        <w:rPr>
+          <w:b/>
+          <w:bCs/>
+          <w:sz w:val="28"/>
+          <w:szCs w:val="28"/>
+        </w:rPr>
+      </w:pPr>
+      <w:r>
+        <w:rPr>
+          <w:rFonts w:ascii="Times New Roman" w:hAnsi="Times New Roman"/>
+          <w:b w:val="false"/>
+          <w:bCs w:val="false"/>
+          <w:i w:val="false"/>
+          <w:iCs w:val="false"/>
+          <w:sz w:val="28"/>
+          <w:szCs w:val="28"/>
+        </w:rPr>
+        <w:t>create a stub (rpc_pb2.grpc.StockBazaarStub)</w:t>
+      </w:r>
+    </w:p>
+    <w:p>
+      <w:pPr>
+        <w:pStyle w:val="Normal"/>
+        <w:numPr>
+          <w:ilvl w:val="0"/>
+          <w:numId w:val="7"/>
+        </w:numPr>
+        <w:bidi w:val="0"/>
+        <w:jc w:val="left"/>
+        <w:rPr>
+          <w:b/>
+          <w:bCs/>
+          <w:sz w:val="28"/>
+          <w:szCs w:val="28"/>
+        </w:rPr>
+      </w:pPr>
+      <w:r>
+        <w:rPr>
+          <w:rFonts w:ascii="Times New Roman" w:hAnsi="Times New Roman"/>
+          <w:b w:val="false"/>
+          <w:bCs w:val="false"/>
+          <w:i w:val="false"/>
+          <w:iCs w:val="false"/>
+          <w:sz w:val="28"/>
+          <w:szCs w:val="28"/>
+        </w:rPr>
+        <w:t>Make server call (stub.Lookup/stub.Trade/stub.Update)</w:t>
+      </w:r>
+    </w:p>
+    <w:p>
+      <w:pPr>
+        <w:pStyle w:val="Normal"/>
+        <w:bidi w:val="0"/>
+        <w:jc w:val="left"/>
+        <w:rPr>
+          <w:b/>
+          <w:bCs/>
+          <w:sz w:val="28"/>
+          <w:szCs w:val="28"/>
+        </w:rPr>
+      </w:pPr>
+      <w:r>
+        <w:rPr>
+          <w:rFonts w:ascii="Times New Roman" w:hAnsi="Times New Roman"/>
+          <w:b w:val="false"/>
+          <w:bCs w:val="false"/>
+          <w:i w:val="false"/>
+          <w:iCs w:val="false"/>
+          <w:sz w:val="28"/>
+          <w:szCs w:val="28"/>
+        </w:rPr>
+        <w:tab/>
+        <w:tab/>
+      </w:r>
+    </w:p>
+    <w:p>
+      <w:pPr>
+        <w:pStyle w:val="Normal"/>
+        <w:bidi w:val="0"/>
+        <w:jc w:val="left"/>
+        <w:rPr>
+          <w:b/>
+          <w:bCs/>
+          <w:sz w:val="28"/>
+          <w:szCs w:val="28"/>
+        </w:rPr>
+      </w:pPr>
+      <w:r>
+        <w:rPr>
+          <w:rFonts w:ascii="Times New Roman" w:hAnsi="Times New Roman"/>
+          <w:b w:val="false"/>
+          <w:bCs w:val="false"/>
+          <w:i w:val="false"/>
+          <w:iCs w:val="false"/>
+          <w:sz w:val="28"/>
+          <w:szCs w:val="28"/>
+        </w:rPr>
+        <w:tab/>
+        <w:tab/>
+      </w:r>
+      <w:r>
+        <w:rPr>
+          <w:rFonts w:ascii="Times New Roman" w:hAnsi="Times New Roman"/>
+          <w:b w:val="false"/>
+          <w:bCs w:val="false"/>
+          <w:i w:val="false"/>
+          <w:iCs w:val="false"/>
+          <w:sz w:val="28"/>
+          <w:szCs w:val="28"/>
+        </w:rPr>
+        <w:t>Latency is measured for lookup and trade calls with update client running in background.</w:t>
+      </w:r>
+    </w:p>
+    <w:p>
+      <w:pPr>
+        <w:pStyle w:val="Normal"/>
+        <w:bidi w:val="0"/>
+        <w:jc w:val="left"/>
+        <w:rPr>
+          <w:b/>
+          <w:bCs/>
+          <w:sz w:val="28"/>
+          <w:szCs w:val="28"/>
+        </w:rPr>
+      </w:pPr>
+      <w:r>
+        <w:rPr>
+          <w:rFonts w:ascii="Times New Roman" w:hAnsi="Times New Roman"/>
+          <w:b w:val="false"/>
+          <w:bCs w:val="false"/>
+          <w:i w:val="false"/>
+          <w:iCs w:val="false"/>
+          <w:sz w:val="28"/>
+          <w:szCs w:val="28"/>
+        </w:rPr>
+        <w:tab/>
+        <w:tab/>
+      </w:r>
+    </w:p>
+    <w:p>
+      <w:pPr>
+        <w:pStyle w:val="Normal"/>
+        <w:bidi w:val="0"/>
+        <w:jc w:val="left"/>
+        <w:rPr>
+          <w:sz w:val="28"/>
+          <w:szCs w:val="28"/>
+        </w:rPr>
+      </w:pPr>
+      <w:r>
+        <w:rPr>
+          <w:b/>
+          <w:bCs/>
+          <w:sz w:val="28"/>
+          <w:szCs w:val="28"/>
+        </w:rPr>
+        <w:tab/>
+        <w:tab/>
+      </w:r>
+    </w:p>
+    <w:p>
+      <w:pPr>
+        <w:pStyle w:val="Normal"/>
+        <w:bidi w:val="0"/>
+        <w:jc w:val="left"/>
+        <w:rPr>
+          <w:i w:val="false"/>
+          <w:i w:val="false"/>
+          <w:iCs w:val="false"/>
+          <w:sz w:val="28"/>
+          <w:szCs w:val="28"/>
+        </w:rPr>
+      </w:pPr>
+      <w:r>
+        <w:rPr>
+          <w:i w:val="false"/>
+          <w:iCs w:val="false"/>
+          <w:sz w:val="28"/>
+          <w:szCs w:val="28"/>
+        </w:rPr>
+      </w:r>
+    </w:p>
+    <w:p>
+      <w:pPr>
+        <w:pStyle w:val="Normal"/>
+        <w:bidi w:val="0"/>
+        <w:jc w:val="left"/>
+        <w:rPr>
+          <w:i w:val="false"/>
+          <w:i w:val="false"/>
+          <w:iCs w:val="false"/>
+          <w:sz w:val="28"/>
+          <w:szCs w:val="28"/>
+        </w:rPr>
+      </w:pPr>
+      <w:r>
+        <w:rPr>
+          <w:i w:val="false"/>
+          <w:iCs w:val="false"/>
+          <w:sz w:val="28"/>
+          <w:szCs w:val="28"/>
+        </w:rPr>
+      </w:r>
+    </w:p>
+    <w:p>
+      <w:pPr>
+        <w:pStyle w:val="Normal"/>
+        <w:bidi w:val="0"/>
+        <w:jc w:val="left"/>
+        <w:rPr>
+          <w:i w:val="false"/>
+          <w:i w:val="false"/>
+          <w:iCs w:val="false"/>
+          <w:sz w:val="28"/>
+          <w:szCs w:val="28"/>
+        </w:rPr>
+      </w:pPr>
+      <w:r>
+        <w:rPr>
+          <w:i w:val="false"/>
+          <w:iCs w:val="false"/>
+          <w:sz w:val="28"/>
+          <w:szCs w:val="28"/>
+        </w:rPr>
+      </w:r>
+    </w:p>
+    <w:p>
+      <w:pPr>
+        <w:pStyle w:val="Normal"/>
+        <w:bidi w:val="0"/>
+        <w:jc w:val="left"/>
+        <w:rPr>
+          <w:i w:val="false"/>
+          <w:i w:val="false"/>
+          <w:iCs w:val="false"/>
+          <w:sz w:val="28"/>
+          <w:szCs w:val="28"/>
+        </w:rPr>
+      </w:pPr>
+      <w:r>
+        <w:rPr>
+          <w:i w:val="false"/>
+          <w:iCs w:val="false"/>
+          <w:sz w:val="28"/>
+          <w:szCs w:val="28"/>
         </w:rPr>
         <w:drawing>
           <wp:anchor behindDoc="0" distT="0" distB="0" distL="0" distR="0" simplePos="0" locked="0" layoutInCell="0" allowOverlap="1" relativeHeight="2">
             <wp:simplePos x="0" y="0"/>
             <wp:positionH relativeFrom="column">
-              <wp:align>center</wp:align>
+              <wp:posOffset>519430</wp:posOffset>
             </wp:positionH>
             <wp:positionV relativeFrom="paragraph">
-              <wp:posOffset>635</wp:posOffset>
+              <wp:posOffset>68580</wp:posOffset>
             </wp:positionV>
             <wp:extent cx="5119370" cy="3390900"/>
             <wp:effectExtent l="0" t="0" r="0" b="0"/>
@@ -479,15 +931,391 @@
           <w:i w:val="false"/>
           <w:i w:val="false"/>
           <w:iCs w:val="false"/>
-        </w:rPr>
-      </w:pPr>
-      <w:r>
+          <w:sz w:val="28"/>
+          <w:szCs w:val="28"/>
+        </w:rPr>
+      </w:pPr>
+      <w:r>
+        <w:rPr>
+          <w:i w:val="false"/>
+          <w:iCs w:val="false"/>
+          <w:sz w:val="28"/>
+          <w:szCs w:val="28"/>
+        </w:rPr>
+      </w:r>
+    </w:p>
+    <w:p>
+      <w:pPr>
+        <w:pStyle w:val="Normal"/>
+        <w:bidi w:val="0"/>
+        <w:jc w:val="left"/>
+        <w:rPr>
+          <w:i w:val="false"/>
+          <w:i w:val="false"/>
+          <w:iCs w:val="false"/>
+          <w:sz w:val="28"/>
+          <w:szCs w:val="28"/>
+        </w:rPr>
+      </w:pPr>
+      <w:r>
+        <w:rPr>
+          <w:i w:val="false"/>
+          <w:iCs w:val="false"/>
+          <w:sz w:val="28"/>
+          <w:szCs w:val="28"/>
+        </w:rPr>
+      </w:r>
+    </w:p>
+    <w:p>
+      <w:pPr>
+        <w:pStyle w:val="Normal"/>
+        <w:bidi w:val="0"/>
+        <w:jc w:val="left"/>
+        <w:rPr>
+          <w:i w:val="false"/>
+          <w:i w:val="false"/>
+          <w:iCs w:val="false"/>
+          <w:sz w:val="28"/>
+          <w:szCs w:val="28"/>
+        </w:rPr>
+      </w:pPr>
+      <w:r>
+        <w:rPr>
+          <w:i w:val="false"/>
+          <w:iCs w:val="false"/>
+          <w:sz w:val="28"/>
+          <w:szCs w:val="28"/>
+        </w:rPr>
+      </w:r>
+    </w:p>
+    <w:p>
+      <w:pPr>
+        <w:pStyle w:val="Normal"/>
+        <w:bidi w:val="0"/>
+        <w:jc w:val="left"/>
+        <w:rPr>
+          <w:i w:val="false"/>
+          <w:i w:val="false"/>
+          <w:iCs w:val="false"/>
+          <w:sz w:val="28"/>
+          <w:szCs w:val="28"/>
+        </w:rPr>
+      </w:pPr>
+      <w:r>
+        <w:rPr>
+          <w:i w:val="false"/>
+          <w:iCs w:val="false"/>
+          <w:sz w:val="28"/>
+          <w:szCs w:val="28"/>
+        </w:rPr>
+      </w:r>
+    </w:p>
+    <w:p>
+      <w:pPr>
+        <w:pStyle w:val="Normal"/>
+        <w:bidi w:val="0"/>
+        <w:jc w:val="left"/>
+        <w:rPr>
+          <w:i w:val="false"/>
+          <w:i w:val="false"/>
+          <w:iCs w:val="false"/>
+          <w:sz w:val="28"/>
+          <w:szCs w:val="28"/>
+        </w:rPr>
+      </w:pPr>
+      <w:r>
+        <w:rPr>
+          <w:i w:val="false"/>
+          <w:iCs w:val="false"/>
+          <w:sz w:val="28"/>
+          <w:szCs w:val="28"/>
+        </w:rPr>
+      </w:r>
+    </w:p>
+    <w:p>
+      <w:pPr>
+        <w:pStyle w:val="Normal"/>
+        <w:bidi w:val="0"/>
+        <w:jc w:val="left"/>
+        <w:rPr>
+          <w:i w:val="false"/>
+          <w:i w:val="false"/>
+          <w:iCs w:val="false"/>
+          <w:sz w:val="28"/>
+          <w:szCs w:val="28"/>
+        </w:rPr>
+      </w:pPr>
+      <w:r>
+        <w:rPr>
+          <w:i w:val="false"/>
+          <w:iCs w:val="false"/>
+          <w:sz w:val="28"/>
+          <w:szCs w:val="28"/>
+        </w:rPr>
+      </w:r>
+    </w:p>
+    <w:p>
+      <w:pPr>
+        <w:pStyle w:val="Normal"/>
+        <w:bidi w:val="0"/>
+        <w:jc w:val="left"/>
+        <w:rPr>
+          <w:i w:val="false"/>
+          <w:i w:val="false"/>
+          <w:iCs w:val="false"/>
+          <w:sz w:val="28"/>
+          <w:szCs w:val="28"/>
+        </w:rPr>
+      </w:pPr>
+      <w:r>
+        <w:rPr>
+          <w:i w:val="false"/>
+          <w:iCs w:val="false"/>
+          <w:sz w:val="28"/>
+          <w:szCs w:val="28"/>
+        </w:rPr>
+      </w:r>
+    </w:p>
+    <w:p>
+      <w:pPr>
+        <w:pStyle w:val="Normal"/>
+        <w:bidi w:val="0"/>
+        <w:jc w:val="left"/>
+        <w:rPr>
+          <w:i w:val="false"/>
+          <w:i w:val="false"/>
+          <w:iCs w:val="false"/>
+          <w:sz w:val="28"/>
+          <w:szCs w:val="28"/>
+        </w:rPr>
+      </w:pPr>
+      <w:r>
+        <w:rPr>
+          <w:i w:val="false"/>
+          <w:iCs w:val="false"/>
+          <w:sz w:val="28"/>
+          <w:szCs w:val="28"/>
+        </w:rPr>
+      </w:r>
+    </w:p>
+    <w:p>
+      <w:pPr>
+        <w:pStyle w:val="Normal"/>
+        <w:bidi w:val="0"/>
+        <w:jc w:val="left"/>
+        <w:rPr>
+          <w:i w:val="false"/>
+          <w:i w:val="false"/>
+          <w:iCs w:val="false"/>
+          <w:sz w:val="28"/>
+          <w:szCs w:val="28"/>
+        </w:rPr>
+      </w:pPr>
+      <w:r>
+        <w:rPr>
+          <w:i w:val="false"/>
+          <w:iCs w:val="false"/>
+          <w:sz w:val="28"/>
+          <w:szCs w:val="28"/>
+        </w:rPr>
+      </w:r>
+    </w:p>
+    <w:p>
+      <w:pPr>
+        <w:pStyle w:val="Normal"/>
+        <w:bidi w:val="0"/>
+        <w:jc w:val="left"/>
+        <w:rPr>
+          <w:i w:val="false"/>
+          <w:i w:val="false"/>
+          <w:iCs w:val="false"/>
+          <w:sz w:val="28"/>
+          <w:szCs w:val="28"/>
+        </w:rPr>
+      </w:pPr>
+      <w:r>
+        <w:rPr>
+          <w:i w:val="false"/>
+          <w:iCs w:val="false"/>
+          <w:sz w:val="28"/>
+          <w:szCs w:val="28"/>
+        </w:rPr>
+      </w:r>
+    </w:p>
+    <w:p>
+      <w:pPr>
+        <w:pStyle w:val="Normal"/>
+        <w:bidi w:val="0"/>
+        <w:jc w:val="left"/>
+        <w:rPr>
+          <w:i w:val="false"/>
+          <w:i w:val="false"/>
+          <w:iCs w:val="false"/>
+          <w:sz w:val="28"/>
+          <w:szCs w:val="28"/>
+        </w:rPr>
+      </w:pPr>
+      <w:r>
+        <w:rPr>
+          <w:i w:val="false"/>
+          <w:iCs w:val="false"/>
+          <w:sz w:val="28"/>
+          <w:szCs w:val="28"/>
+        </w:rPr>
+      </w:r>
+    </w:p>
+    <w:p>
+      <w:pPr>
+        <w:pStyle w:val="Normal"/>
+        <w:bidi w:val="0"/>
+        <w:jc w:val="left"/>
+        <w:rPr>
+          <w:i w:val="false"/>
+          <w:i w:val="false"/>
+          <w:iCs w:val="false"/>
+          <w:sz w:val="28"/>
+          <w:szCs w:val="28"/>
+        </w:rPr>
+      </w:pPr>
+      <w:r>
+        <w:rPr>
+          <w:i w:val="false"/>
+          <w:iCs w:val="false"/>
+          <w:sz w:val="28"/>
+          <w:szCs w:val="28"/>
+        </w:rPr>
+      </w:r>
+    </w:p>
+    <w:p>
+      <w:pPr>
+        <w:pStyle w:val="Normal"/>
+        <w:bidi w:val="0"/>
+        <w:jc w:val="left"/>
+        <w:rPr>
+          <w:i w:val="false"/>
+          <w:i w:val="false"/>
+          <w:iCs w:val="false"/>
+          <w:sz w:val="28"/>
+          <w:szCs w:val="28"/>
+        </w:rPr>
+      </w:pPr>
+      <w:r>
+        <w:rPr>
+          <w:i w:val="false"/>
+          <w:iCs w:val="false"/>
+          <w:sz w:val="28"/>
+          <w:szCs w:val="28"/>
+        </w:rPr>
+      </w:r>
+    </w:p>
+    <w:p>
+      <w:pPr>
+        <w:pStyle w:val="Normal"/>
+        <w:bidi w:val="0"/>
+        <w:jc w:val="left"/>
+        <w:rPr>
+          <w:i w:val="false"/>
+          <w:i w:val="false"/>
+          <w:iCs w:val="false"/>
+          <w:sz w:val="28"/>
+          <w:szCs w:val="28"/>
+        </w:rPr>
+      </w:pPr>
+      <w:r>
+        <w:rPr>
+          <w:i w:val="false"/>
+          <w:iCs w:val="false"/>
+          <w:sz w:val="28"/>
+          <w:szCs w:val="28"/>
+        </w:rPr>
+      </w:r>
+    </w:p>
+    <w:p>
+      <w:pPr>
+        <w:pStyle w:val="Normal"/>
+        <w:bidi w:val="0"/>
+        <w:jc w:val="left"/>
+        <w:rPr>
+          <w:i w:val="false"/>
+          <w:i w:val="false"/>
+          <w:iCs w:val="false"/>
+          <w:sz w:val="28"/>
+          <w:szCs w:val="28"/>
+        </w:rPr>
+      </w:pPr>
+      <w:r>
+        <w:rPr>
+          <w:i w:val="false"/>
+          <w:iCs w:val="false"/>
+          <w:sz w:val="28"/>
+          <w:szCs w:val="28"/>
+        </w:rPr>
+      </w:r>
+    </w:p>
+    <w:p>
+      <w:pPr>
+        <w:pStyle w:val="Normal"/>
+        <w:bidi w:val="0"/>
+        <w:jc w:val="left"/>
+        <w:rPr>
+          <w:i w:val="false"/>
+          <w:i w:val="false"/>
+          <w:iCs w:val="false"/>
+          <w:sz w:val="28"/>
+          <w:szCs w:val="28"/>
+        </w:rPr>
+      </w:pPr>
+      <w:r>
+        <w:rPr>
+          <w:i w:val="false"/>
+          <w:iCs w:val="false"/>
+          <w:sz w:val="28"/>
+          <w:szCs w:val="28"/>
+        </w:rPr>
+      </w:r>
+    </w:p>
+    <w:p>
+      <w:pPr>
+        <w:pStyle w:val="Normal"/>
+        <w:bidi w:val="0"/>
+        <w:jc w:val="left"/>
         <w:rPr>
           <w:rFonts w:ascii="Times New Roman" w:hAnsi="Times New Roman"/>
           <w:b w:val="false"/>
           <w:bCs w:val="false"/>
-          <w:sz w:val="24"/>
-          <w:szCs w:val="24"/>
+          <w:sz w:val="28"/>
+          <w:szCs w:val="28"/>
+        </w:rPr>
+      </w:pPr>
+      <w:r>
+        <w:rPr>
+          <w:rFonts w:ascii="Times New Roman" w:hAnsi="Times New Roman"/>
+          <w:b w:val="false"/>
+          <w:bCs w:val="false"/>
+          <w:sz w:val="28"/>
+          <w:szCs w:val="28"/>
+        </w:rPr>
+      </w:r>
+    </w:p>
+    <w:p>
+      <w:pPr>
+        <w:pStyle w:val="Normal"/>
+        <w:bidi w:val="0"/>
+        <w:jc w:val="left"/>
+        <w:rPr>
+          <w:i w:val="false"/>
+          <w:i w:val="false"/>
+          <w:iCs w:val="false"/>
+          <w:sz w:val="28"/>
+          <w:szCs w:val="28"/>
+        </w:rPr>
+      </w:pPr>
+      <w:r>
+        <w:rPr>
+          <w:i w:val="false"/>
+          <w:iCs w:val="false"/>
+          <w:sz w:val="28"/>
+          <w:szCs w:val="28"/>
         </w:rPr>
       </w:r>
     </w:p>
@@ -501,25 +1329,19 @@
         <w:bidi w:val="0"/>
         <w:jc w:val="left"/>
         <w:rPr>
+          <w:sz w:val="28"/>
+          <w:szCs w:val="28"/>
+        </w:rPr>
+      </w:pPr>
+      <w:r>
+        <w:rPr>
           <w:rFonts w:ascii="Times New Roman" w:hAnsi="Times New Roman"/>
           <w:b w:val="false"/>
           <w:bCs w:val="false"/>
           <w:i w:val="false"/>
-          <w:i w:val="false"/>
-          <w:iCs w:val="false"/>
-          <w:sz w:val="24"/>
-          <w:szCs w:val="24"/>
-        </w:rPr>
-      </w:pPr>
-      <w:r>
-        <w:rPr>
-          <w:rFonts w:ascii="Times New Roman" w:hAnsi="Times New Roman"/>
-          <w:b w:val="false"/>
-          <w:bCs w:val="false"/>
-          <w:i w:val="false"/>
-          <w:iCs w:val="false"/>
-          <w:sz w:val="24"/>
-          <w:szCs w:val="24"/>
+          <w:iCs w:val="false"/>
+          <w:sz w:val="28"/>
+          <w:szCs w:val="28"/>
         </w:rPr>
         <w:t>References:</w:t>
       </w:r>
@@ -533,23 +1355,17 @@
         </w:numPr>
         <w:bidi w:val="0"/>
         <w:jc w:val="left"/>
+        <w:rPr/>
+      </w:pPr>
+      <w:r>
         <w:rPr>
           <w:rFonts w:ascii="Times New Roman" w:hAnsi="Times New Roman"/>
           <w:b w:val="false"/>
           <w:bCs w:val="false"/>
-          <w:sz w:val="24"/>
-          <w:szCs w:val="24"/>
-        </w:rPr>
-      </w:pPr>
-      <w:r>
-        <w:rPr>
-          <w:rFonts w:ascii="Times New Roman" w:hAnsi="Times New Roman"/>
-          <w:b w:val="false"/>
-          <w:bCs w:val="false"/>
-          <w:i w:val="false"/>
-          <w:iCs w:val="false"/>
-          <w:sz w:val="24"/>
-          <w:szCs w:val="24"/>
+          <w:i w:val="false"/>
+          <w:iCs w:val="false"/>
+          <w:sz w:val="28"/>
+          <w:szCs w:val="28"/>
         </w:rPr>
         <w:t xml:space="preserve">Wikipedia : </w:t>
       </w:r>
@@ -562,8 +1378,8 @@
             <w:bCs w:val="false"/>
             <w:i w:val="false"/>
             <w:iCs w:val="false"/>
-            <w:sz w:val="24"/>
-            <w:szCs w:val="24"/>
+            <w:sz w:val="28"/>
+            <w:szCs w:val="28"/>
           </w:rPr>
           <w:t>https://en.wikipedia.org/wiki/GRPC</w:t>
         </w:r>
@@ -578,23 +1394,17 @@
         </w:numPr>
         <w:bidi w:val="0"/>
         <w:jc w:val="left"/>
+        <w:rPr/>
+      </w:pPr>
+      <w:r>
         <w:rPr>
           <w:rFonts w:ascii="Times New Roman" w:hAnsi="Times New Roman"/>
           <w:b w:val="false"/>
           <w:bCs w:val="false"/>
-          <w:sz w:val="24"/>
-          <w:szCs w:val="24"/>
-        </w:rPr>
-      </w:pPr>
-      <w:r>
-        <w:rPr>
-          <w:rFonts w:ascii="Times New Roman" w:hAnsi="Times New Roman"/>
-          <w:b w:val="false"/>
-          <w:bCs w:val="false"/>
-          <w:i w:val="false"/>
-          <w:iCs w:val="false"/>
-          <w:sz w:val="24"/>
-          <w:szCs w:val="24"/>
+          <w:i w:val="false"/>
+          <w:iCs w:val="false"/>
+          <w:sz w:val="28"/>
+          <w:szCs w:val="28"/>
         </w:rPr>
         <w:t xml:space="preserve">GRPC Python Documentation : </w:t>
       </w:r>
@@ -607,8 +1417,8 @@
             <w:bCs w:val="false"/>
             <w:i w:val="false"/>
             <w:iCs w:val="false"/>
-            <w:sz w:val="24"/>
-            <w:szCs w:val="24"/>
+            <w:sz w:val="28"/>
+            <w:szCs w:val="28"/>
           </w:rPr>
           <w:t>https://grpc.io/docs/languages/python/basics/</w:t>
         </w:r>
@@ -623,23 +1433,17 @@
         </w:numPr>
         <w:bidi w:val="0"/>
         <w:jc w:val="left"/>
+        <w:rPr/>
+      </w:pPr>
+      <w:r>
         <w:rPr>
           <w:rFonts w:ascii="Times New Roman" w:hAnsi="Times New Roman"/>
           <w:b w:val="false"/>
           <w:bCs w:val="false"/>
-          <w:sz w:val="24"/>
-          <w:szCs w:val="24"/>
-        </w:rPr>
-      </w:pPr>
-      <w:r>
-        <w:rPr>
-          <w:rFonts w:ascii="Times New Roman" w:hAnsi="Times New Roman"/>
-          <w:b w:val="false"/>
-          <w:bCs w:val="false"/>
-          <w:i w:val="false"/>
-          <w:iCs w:val="false"/>
-          <w:sz w:val="24"/>
-          <w:szCs w:val="24"/>
+          <w:i w:val="false"/>
+          <w:iCs w:val="false"/>
+          <w:sz w:val="28"/>
+          <w:szCs w:val="28"/>
         </w:rPr>
         <w:t xml:space="preserve">Protobuf Documentation: </w:t>
       </w:r>
@@ -652,8 +1456,8 @@
             <w:bCs w:val="false"/>
             <w:i w:val="false"/>
             <w:iCs w:val="false"/>
-            <w:sz w:val="24"/>
-            <w:szCs w:val="24"/>
+            <w:sz w:val="28"/>
+            <w:szCs w:val="28"/>
           </w:rPr>
           <w:t>https://protobuf.dev/overview/</w:t>
         </w:r>
@@ -668,23 +1472,17 @@
         </w:numPr>
         <w:bidi w:val="0"/>
         <w:jc w:val="left"/>
+        <w:rPr/>
+      </w:pPr>
+      <w:r>
         <w:rPr>
           <w:rFonts w:ascii="Times New Roman" w:hAnsi="Times New Roman"/>
           <w:b w:val="false"/>
           <w:bCs w:val="false"/>
-          <w:sz w:val="24"/>
-          <w:szCs w:val="24"/>
-        </w:rPr>
-      </w:pPr>
-      <w:r>
-        <w:rPr>
-          <w:rFonts w:ascii="Times New Roman" w:hAnsi="Times New Roman"/>
-          <w:b w:val="false"/>
-          <w:bCs w:val="false"/>
-          <w:i w:val="false"/>
-          <w:iCs w:val="false"/>
-          <w:sz w:val="24"/>
-          <w:szCs w:val="24"/>
+          <w:i w:val="false"/>
+          <w:iCs w:val="false"/>
+          <w:sz w:val="28"/>
+          <w:szCs w:val="28"/>
         </w:rPr>
         <w:t xml:space="preserve">Threadpoolexecutor : </w:t>
       </w:r>
@@ -697,8 +1495,8 @@
             <w:bCs w:val="false"/>
             <w:i w:val="false"/>
             <w:iCs w:val="false"/>
-            <w:sz w:val="24"/>
-            <w:szCs w:val="24"/>
+            <w:sz w:val="28"/>
+            <w:szCs w:val="28"/>
           </w:rPr>
           <w:t>https://docs.python.org/3/library/concurrent.futures.html</w:t>
         </w:r>
@@ -715,19 +1513,12 @@
         <w:ind w:left="1080" w:hanging="0"/>
         <w:jc w:val="left"/>
         <w:rPr>
-          <w:i w:val="false"/>
-          <w:i w:val="false"/>
-          <w:iCs w:val="false"/>
-        </w:rPr>
-      </w:pPr>
-      <w:r>
-        <w:rPr>
-          <w:rFonts w:ascii="Times New Roman" w:hAnsi="Times New Roman"/>
-          <w:b w:val="false"/>
-          <w:bCs w:val="false"/>
-          <w:sz w:val="24"/>
-          <w:szCs w:val="24"/>
-        </w:rPr>
+          <w:sz w:val="28"/>
+          <w:szCs w:val="28"/>
+        </w:rPr>
+      </w:pPr>
+      <w:r>
+        <w:rPr/>
       </w:r>
     </w:p>
     <w:sectPr>
@@ -1296,9 +2087,402 @@
   <w:abstractNum w:abstractNumId="5">
     <w:lvl w:ilvl="0">
       <w:start w:val="1"/>
+      <w:numFmt w:val="bullet"/>
+      <w:lvlText w:val=""/>
+      <w:lvlJc w:val="left"/>
+      <w:pPr>
+        <w:tabs>
+          <w:tab w:val="num" w:pos="720"/>
+        </w:tabs>
+        <w:ind w:left="720" w:hanging="360"/>
+      </w:pPr>
+      <w:rPr>
+        <w:rFonts w:ascii="Symbol" w:hAnsi="Symbol" w:cs="Symbol" w:hint="default"/>
+      </w:rPr>
+    </w:lvl>
+    <w:lvl w:ilvl="1">
+      <w:start w:val="1"/>
+      <w:numFmt w:val="bullet"/>
+      <w:lvlText w:val="◦"/>
+      <w:lvlJc w:val="left"/>
+      <w:pPr>
+        <w:tabs>
+          <w:tab w:val="num" w:pos="1080"/>
+        </w:tabs>
+        <w:ind w:left="1080" w:hanging="360"/>
+      </w:pPr>
+      <w:rPr>
+        <w:rFonts w:ascii="OpenSymbol" w:hAnsi="OpenSymbol" w:cs="OpenSymbol" w:hint="default"/>
+      </w:rPr>
+    </w:lvl>
+    <w:lvl w:ilvl="2">
+      <w:start w:val="1"/>
+      <w:numFmt w:val="bullet"/>
+      <w:lvlText w:val="▪"/>
+      <w:lvlJc w:val="left"/>
+      <w:pPr>
+        <w:tabs>
+          <w:tab w:val="num" w:pos="1440"/>
+        </w:tabs>
+        <w:ind w:left="1440" w:hanging="360"/>
+      </w:pPr>
+      <w:rPr>
+        <w:rFonts w:ascii="OpenSymbol" w:hAnsi="OpenSymbol" w:cs="OpenSymbol" w:hint="default"/>
+      </w:rPr>
+    </w:lvl>
+    <w:lvl w:ilvl="3">
+      <w:start w:val="1"/>
+      <w:numFmt w:val="bullet"/>
+      <w:lvlText w:val=""/>
+      <w:lvlJc w:val="left"/>
+      <w:pPr>
+        <w:tabs>
+          <w:tab w:val="num" w:pos="1800"/>
+        </w:tabs>
+        <w:ind w:left="1800" w:hanging="360"/>
+      </w:pPr>
+      <w:rPr>
+        <w:rFonts w:ascii="Symbol" w:hAnsi="Symbol" w:cs="Symbol" w:hint="default"/>
+      </w:rPr>
+    </w:lvl>
+    <w:lvl w:ilvl="4">
+      <w:start w:val="1"/>
+      <w:numFmt w:val="bullet"/>
+      <w:lvlText w:val="◦"/>
+      <w:lvlJc w:val="left"/>
+      <w:pPr>
+        <w:tabs>
+          <w:tab w:val="num" w:pos="2160"/>
+        </w:tabs>
+        <w:ind w:left="2160" w:hanging="360"/>
+      </w:pPr>
+      <w:rPr>
+        <w:rFonts w:ascii="OpenSymbol" w:hAnsi="OpenSymbol" w:cs="OpenSymbol" w:hint="default"/>
+      </w:rPr>
+    </w:lvl>
+    <w:lvl w:ilvl="5">
+      <w:start w:val="1"/>
+      <w:numFmt w:val="bullet"/>
+      <w:lvlText w:val="▪"/>
+      <w:lvlJc w:val="left"/>
+      <w:pPr>
+        <w:tabs>
+          <w:tab w:val="num" w:pos="2520"/>
+        </w:tabs>
+        <w:ind w:left="2520" w:hanging="360"/>
+      </w:pPr>
+      <w:rPr>
+        <w:rFonts w:ascii="OpenSymbol" w:hAnsi="OpenSymbol" w:cs="OpenSymbol" w:hint="default"/>
+      </w:rPr>
+    </w:lvl>
+    <w:lvl w:ilvl="6">
+      <w:start w:val="1"/>
+      <w:numFmt w:val="bullet"/>
+      <w:lvlText w:val=""/>
+      <w:lvlJc w:val="left"/>
+      <w:pPr>
+        <w:tabs>
+          <w:tab w:val="num" w:pos="2880"/>
+        </w:tabs>
+        <w:ind w:left="2880" w:hanging="360"/>
+      </w:pPr>
+      <w:rPr>
+        <w:rFonts w:ascii="Symbol" w:hAnsi="Symbol" w:cs="Symbol" w:hint="default"/>
+      </w:rPr>
+    </w:lvl>
+    <w:lvl w:ilvl="7">
+      <w:start w:val="1"/>
+      <w:numFmt w:val="bullet"/>
+      <w:lvlText w:val="◦"/>
+      <w:lvlJc w:val="left"/>
+      <w:pPr>
+        <w:tabs>
+          <w:tab w:val="num" w:pos="3240"/>
+        </w:tabs>
+        <w:ind w:left="3240" w:hanging="360"/>
+      </w:pPr>
+      <w:rPr>
+        <w:rFonts w:ascii="OpenSymbol" w:hAnsi="OpenSymbol" w:cs="OpenSymbol" w:hint="default"/>
+      </w:rPr>
+    </w:lvl>
+    <w:lvl w:ilvl="8">
+      <w:start w:val="1"/>
+      <w:numFmt w:val="bullet"/>
+      <w:lvlText w:val="▪"/>
+      <w:lvlJc w:val="left"/>
+      <w:pPr>
+        <w:tabs>
+          <w:tab w:val="num" w:pos="3600"/>
+        </w:tabs>
+        <w:ind w:left="3600" w:hanging="360"/>
+      </w:pPr>
+      <w:rPr>
+        <w:rFonts w:ascii="OpenSymbol" w:hAnsi="OpenSymbol" w:cs="OpenSymbol" w:hint="default"/>
+      </w:rPr>
+    </w:lvl>
+  </w:abstractNum>
+  <w:abstractNum w:abstractNumId="6">
+    <w:lvl w:ilvl="0">
+      <w:start w:val="1"/>
+      <w:numFmt w:val="bullet"/>
+      <w:lvlText w:val=""/>
+      <w:lvlJc w:val="left"/>
+      <w:pPr>
+        <w:tabs>
+          <w:tab w:val="num" w:pos="720"/>
+        </w:tabs>
+        <w:ind w:left="720" w:hanging="360"/>
+      </w:pPr>
+      <w:rPr>
+        <w:rFonts w:ascii="Symbol" w:hAnsi="Symbol" w:cs="Symbol" w:hint="default"/>
+      </w:rPr>
+    </w:lvl>
+    <w:lvl w:ilvl="1">
+      <w:start w:val="1"/>
+      <w:numFmt w:val="bullet"/>
+      <w:lvlText w:val="◦"/>
+      <w:lvlJc w:val="left"/>
+      <w:pPr>
+        <w:tabs>
+          <w:tab w:val="num" w:pos="1080"/>
+        </w:tabs>
+        <w:ind w:left="1080" w:hanging="360"/>
+      </w:pPr>
+      <w:rPr>
+        <w:rFonts w:ascii="OpenSymbol" w:hAnsi="OpenSymbol" w:cs="OpenSymbol" w:hint="default"/>
+      </w:rPr>
+    </w:lvl>
+    <w:lvl w:ilvl="2">
+      <w:start w:val="1"/>
+      <w:numFmt w:val="bullet"/>
+      <w:lvlText w:val="▪"/>
+      <w:lvlJc w:val="left"/>
+      <w:pPr>
+        <w:tabs>
+          <w:tab w:val="num" w:pos="1440"/>
+        </w:tabs>
+        <w:ind w:left="1440" w:hanging="360"/>
+      </w:pPr>
+      <w:rPr>
+        <w:rFonts w:ascii="OpenSymbol" w:hAnsi="OpenSymbol" w:cs="OpenSymbol" w:hint="default"/>
+      </w:rPr>
+    </w:lvl>
+    <w:lvl w:ilvl="3">
+      <w:start w:val="1"/>
+      <w:numFmt w:val="bullet"/>
+      <w:lvlText w:val=""/>
+      <w:lvlJc w:val="left"/>
+      <w:pPr>
+        <w:tabs>
+          <w:tab w:val="num" w:pos="1800"/>
+        </w:tabs>
+        <w:ind w:left="1800" w:hanging="360"/>
+      </w:pPr>
+      <w:rPr>
+        <w:rFonts w:ascii="Symbol" w:hAnsi="Symbol" w:cs="Symbol" w:hint="default"/>
+      </w:rPr>
+    </w:lvl>
+    <w:lvl w:ilvl="4">
+      <w:start w:val="1"/>
+      <w:numFmt w:val="bullet"/>
+      <w:lvlText w:val="◦"/>
+      <w:lvlJc w:val="left"/>
+      <w:pPr>
+        <w:tabs>
+          <w:tab w:val="num" w:pos="2160"/>
+        </w:tabs>
+        <w:ind w:left="2160" w:hanging="360"/>
+      </w:pPr>
+      <w:rPr>
+        <w:rFonts w:ascii="OpenSymbol" w:hAnsi="OpenSymbol" w:cs="OpenSymbol" w:hint="default"/>
+      </w:rPr>
+    </w:lvl>
+    <w:lvl w:ilvl="5">
+      <w:start w:val="1"/>
+      <w:numFmt w:val="bullet"/>
+      <w:lvlText w:val="▪"/>
+      <w:lvlJc w:val="left"/>
+      <w:pPr>
+        <w:tabs>
+          <w:tab w:val="num" w:pos="2520"/>
+        </w:tabs>
+        <w:ind w:left="2520" w:hanging="360"/>
+      </w:pPr>
+      <w:rPr>
+        <w:rFonts w:ascii="OpenSymbol" w:hAnsi="OpenSymbol" w:cs="OpenSymbol" w:hint="default"/>
+      </w:rPr>
+    </w:lvl>
+    <w:lvl w:ilvl="6">
+      <w:start w:val="1"/>
+      <w:numFmt w:val="bullet"/>
+      <w:lvlText w:val=""/>
+      <w:lvlJc w:val="left"/>
+      <w:pPr>
+        <w:tabs>
+          <w:tab w:val="num" w:pos="2880"/>
+        </w:tabs>
+        <w:ind w:left="2880" w:hanging="360"/>
+      </w:pPr>
+      <w:rPr>
+        <w:rFonts w:ascii="Symbol" w:hAnsi="Symbol" w:cs="Symbol" w:hint="default"/>
+      </w:rPr>
+    </w:lvl>
+    <w:lvl w:ilvl="7">
+      <w:start w:val="1"/>
+      <w:numFmt w:val="bullet"/>
+      <w:lvlText w:val="◦"/>
+      <w:lvlJc w:val="left"/>
+      <w:pPr>
+        <w:tabs>
+          <w:tab w:val="num" w:pos="3240"/>
+        </w:tabs>
+        <w:ind w:left="3240" w:hanging="360"/>
+      </w:pPr>
+      <w:rPr>
+        <w:rFonts w:ascii="OpenSymbol" w:hAnsi="OpenSymbol" w:cs="OpenSymbol" w:hint="default"/>
+      </w:rPr>
+    </w:lvl>
+    <w:lvl w:ilvl="8">
+      <w:start w:val="1"/>
+      <w:numFmt w:val="bullet"/>
+      <w:lvlText w:val="▪"/>
+      <w:lvlJc w:val="left"/>
+      <w:pPr>
+        <w:tabs>
+          <w:tab w:val="num" w:pos="3600"/>
+        </w:tabs>
+        <w:ind w:left="3600" w:hanging="360"/>
+      </w:pPr>
+      <w:rPr>
+        <w:rFonts w:ascii="OpenSymbol" w:hAnsi="OpenSymbol" w:cs="OpenSymbol" w:hint="default"/>
+      </w:rPr>
+    </w:lvl>
+  </w:abstractNum>
+  <w:abstractNum w:abstractNumId="7">
+    <w:lvl w:ilvl="0">
+      <w:start w:val="1"/>
+      <w:numFmt w:val="decimal"/>
+      <w:lvlText w:val="%1."/>
+      <w:lvlJc w:val="left"/>
+      <w:pPr>
+        <w:tabs>
+          <w:tab w:val="num" w:pos="2138"/>
+        </w:tabs>
+        <w:ind w:left="2138" w:hanging="360"/>
+      </w:pPr>
+      <w:rPr/>
+    </w:lvl>
+    <w:lvl w:ilvl="1">
+      <w:start w:val="1"/>
+      <w:numFmt w:val="decimal"/>
+      <w:lvlText w:val="%2."/>
+      <w:lvlJc w:val="left"/>
+      <w:pPr>
+        <w:tabs>
+          <w:tab w:val="num" w:pos="2498"/>
+        </w:tabs>
+        <w:ind w:left="2498" w:hanging="360"/>
+      </w:pPr>
+      <w:rPr/>
+    </w:lvl>
+    <w:lvl w:ilvl="2">
+      <w:start w:val="1"/>
+      <w:numFmt w:val="decimal"/>
+      <w:lvlText w:val="%3."/>
+      <w:lvlJc w:val="left"/>
+      <w:pPr>
+        <w:tabs>
+          <w:tab w:val="num" w:pos="2858"/>
+        </w:tabs>
+        <w:ind w:left="2858" w:hanging="360"/>
+      </w:pPr>
+      <w:rPr/>
+    </w:lvl>
+    <w:lvl w:ilvl="3">
+      <w:start w:val="1"/>
+      <w:numFmt w:val="decimal"/>
+      <w:lvlText w:val="%4."/>
+      <w:lvlJc w:val="left"/>
+      <w:pPr>
+        <w:tabs>
+          <w:tab w:val="num" w:pos="3218"/>
+        </w:tabs>
+        <w:ind w:left="3218" w:hanging="360"/>
+      </w:pPr>
+      <w:rPr/>
+    </w:lvl>
+    <w:lvl w:ilvl="4">
+      <w:start w:val="1"/>
+      <w:numFmt w:val="decimal"/>
+      <w:lvlText w:val="%5."/>
+      <w:lvlJc w:val="left"/>
+      <w:pPr>
+        <w:tabs>
+          <w:tab w:val="num" w:pos="3578"/>
+        </w:tabs>
+        <w:ind w:left="3578" w:hanging="360"/>
+      </w:pPr>
+      <w:rPr/>
+    </w:lvl>
+    <w:lvl w:ilvl="5">
+      <w:start w:val="1"/>
+      <w:numFmt w:val="decimal"/>
+      <w:lvlText w:val="%6."/>
+      <w:lvlJc w:val="left"/>
+      <w:pPr>
+        <w:tabs>
+          <w:tab w:val="num" w:pos="3938"/>
+        </w:tabs>
+        <w:ind w:left="3938" w:hanging="360"/>
+      </w:pPr>
+      <w:rPr/>
+    </w:lvl>
+    <w:lvl w:ilvl="6">
+      <w:start w:val="1"/>
+      <w:numFmt w:val="decimal"/>
+      <w:lvlText w:val="%7."/>
+      <w:lvlJc w:val="left"/>
+      <w:pPr>
+        <w:tabs>
+          <w:tab w:val="num" w:pos="4298"/>
+        </w:tabs>
+        <w:ind w:left="4298" w:hanging="360"/>
+      </w:pPr>
+      <w:rPr/>
+    </w:lvl>
+    <w:lvl w:ilvl="7">
+      <w:start w:val="1"/>
+      <w:numFmt w:val="decimal"/>
+      <w:lvlText w:val="%8."/>
+      <w:lvlJc w:val="left"/>
+      <w:pPr>
+        <w:tabs>
+          <w:tab w:val="num" w:pos="4658"/>
+        </w:tabs>
+        <w:ind w:left="4658" w:hanging="360"/>
+      </w:pPr>
+      <w:rPr/>
+    </w:lvl>
+    <w:lvl w:ilvl="8">
+      <w:start w:val="1"/>
+      <w:numFmt w:val="decimal"/>
+      <w:lvlText w:val="%9."/>
+      <w:lvlJc w:val="left"/>
+      <w:pPr>
+        <w:tabs>
+          <w:tab w:val="num" w:pos="5018"/>
+        </w:tabs>
+        <w:ind w:left="5018" w:hanging="360"/>
+      </w:pPr>
+      <w:rPr/>
+    </w:lvl>
+  </w:abstractNum>
+  <w:abstractNum w:abstractNumId="8">
+    <w:lvl w:ilvl="0">
+      <w:start w:val="1"/>
       <w:numFmt w:val="none"/>
       <w:suff w:val="nothing"/>
-      <w:lvlText w:val="%1"/>
+      <w:lvlText w:val=""/>
       <w:lvlJc w:val="left"/>
       <w:pPr>
         <w:tabs>
@@ -1311,7 +2495,7 @@
       <w:start w:val="1"/>
       <w:numFmt w:val="none"/>
       <w:suff w:val="nothing"/>
-      <w:lvlText w:val="%2"/>
+      <w:lvlText w:val=""/>
       <w:lvlJc w:val="left"/>
       <w:pPr>
         <w:tabs>
@@ -1324,7 +2508,7 @@
       <w:start w:val="1"/>
       <w:numFmt w:val="none"/>
       <w:suff w:val="nothing"/>
-      <w:lvlText w:val="%3"/>
+      <w:lvlText w:val=""/>
       <w:lvlJc w:val="left"/>
       <w:pPr>
         <w:tabs>
@@ -1337,7 +2521,7 @@
       <w:start w:val="1"/>
       <w:numFmt w:val="none"/>
       <w:suff w:val="nothing"/>
-      <w:lvlText w:val="%4"/>
+      <w:lvlText w:val=""/>
       <w:lvlJc w:val="left"/>
       <w:pPr>
         <w:tabs>
@@ -1350,7 +2534,7 @@
       <w:start w:val="1"/>
       <w:numFmt w:val="none"/>
       <w:suff w:val="nothing"/>
-      <w:lvlText w:val="%5"/>
+      <w:lvlText w:val=""/>
       <w:lvlJc w:val="left"/>
       <w:pPr>
         <w:tabs>
@@ -1363,7 +2547,7 @@
       <w:start w:val="1"/>
       <w:numFmt w:val="none"/>
       <w:suff w:val="nothing"/>
-      <w:lvlText w:val="%6"/>
+      <w:lvlText w:val=""/>
       <w:lvlJc w:val="left"/>
       <w:pPr>
         <w:tabs>
@@ -1376,7 +2560,7 @@
       <w:start w:val="1"/>
       <w:numFmt w:val="none"/>
       <w:suff w:val="nothing"/>
-      <w:lvlText w:val="%7"/>
+      <w:lvlText w:val=""/>
       <w:lvlJc w:val="left"/>
       <w:pPr>
         <w:tabs>
@@ -1389,7 +2573,7 @@
       <w:start w:val="1"/>
       <w:numFmt w:val="none"/>
       <w:suff w:val="nothing"/>
-      <w:lvlText w:val="%8"/>
+      <w:lvlText w:val=""/>
       <w:lvlJc w:val="left"/>
       <w:pPr>
         <w:tabs>
@@ -1402,7 +2586,7 @@
       <w:start w:val="1"/>
       <w:numFmt w:val="none"/>
       <w:suff w:val="nothing"/>
-      <w:lvlText w:val="%9"/>
+      <w:lvlText w:val=""/>
       <w:lvlJc w:val="left"/>
       <w:pPr>
         <w:tabs>
@@ -1427,6 +2611,15 @@
   <w:num w:numId="5">
     <w:abstractNumId w:val="5"/>
   </w:num>
+  <w:num w:numId="6">
+    <w:abstractNumId w:val="6"/>
+  </w:num>
+  <w:num w:numId="7">
+    <w:abstractNumId w:val="7"/>
+  </w:num>
+  <w:num w:numId="8">
+    <w:abstractNumId w:val="8"/>
+  </w:num>
 </w:numbering>
 </file>
 
@@ -1444,7 +2637,6 @@
     </w:rPrDefault>
     <w:pPrDefault>
       <w:pPr>
-        <w:widowControl/>
         <w:suppressAutoHyphens w:val="true"/>
       </w:pPr>
     </w:pPrDefault>
@@ -1454,10 +2646,11 @@
     <w:qFormat/>
     <w:pPr>
       <w:widowControl/>
-      <w:kinsoku w:val="true"/>
-      <w:overflowPunct w:val="true"/>
-      <w:autoSpaceDE w:val="true"/>
+      <w:suppressAutoHyphens w:val="true"/>
+      <w:overflowPunct w:val="false"/>
       <w:bidi w:val="0"/>
+      <w:spacing w:before="0" w:after="0"/>
+      <w:jc w:val="left"/>
     </w:pPr>
     <w:rPr>
       <w:rFonts w:ascii="Liberation Serif" w:hAnsi="Liberation Serif" w:eastAsia="Songti SC" w:cs="Arial Unicode MS"/>
@@ -1488,6 +2681,11 @@
       <w:color w:val="000080"/>
       <w:u w:val="single"/>
     </w:rPr>
+  </w:style>
+  <w:style w:type="character" w:styleId="NumberingSymbols">
+    <w:name w:val="Numbering Symbols"/>
+    <w:qFormat/>
+    <w:rPr/>
   </w:style>
   <w:style w:type="paragraph" w:styleId="Heading">
     <w:name w:val="Heading"/>

</xml_diff>